<commit_message>
first teammate information filled in
</commit_message>
<xml_diff>
--- a/assets/copy.docx
+++ b/assets/copy.docx
@@ -12,21 +12,231 @@
         <w:rPr>
           <w:sz w:val="24"/>
         </w:rPr>
-        <w:t xml:space="preserve">Micha </w:t>
+        <w:t xml:space="preserve">Edward Willems is a perpetual student and </w:t>
+      </w:r>
+      <w:r>
+        <w:rPr>
+          <w:sz w:val="24"/>
+        </w:rPr>
+        <w:t xml:space="preserve">sometimes an </w:t>
+      </w:r>
+      <w:r>
+        <w:rPr>
+          <w:sz w:val="24"/>
+        </w:rPr>
+        <w:t xml:space="preserve">artist. He </w:t>
+      </w:r>
+      <w:r>
+        <w:rPr>
+          <w:sz w:val="24"/>
+        </w:rPr>
+        <w:t xml:space="preserve">studied Studio Art at the University of Guelph for five years before beginning his journey of coding at </w:t>
       </w:r>
       <w:proofErr w:type="spellStart"/>
       <w:r>
         <w:rPr>
           <w:sz w:val="24"/>
         </w:rPr>
-        <w:t>Gorablus</w:t>
+        <w:t>Fanshawe</w:t>
       </w:r>
       <w:proofErr w:type="spellEnd"/>
       <w:r>
         <w:rPr>
           <w:sz w:val="24"/>
         </w:rPr>
-        <w:t xml:space="preserve"> is a </w:t>
+        <w:t xml:space="preserve">. </w:t>
+      </w:r>
+      <w:r>
+        <w:rPr>
+          <w:sz w:val="24"/>
+        </w:rPr>
+        <w:t xml:space="preserve">He no longer has time for hobbies, but tries to </w:t>
+      </w:r>
+      <w:r>
+        <w:rPr>
+          <w:sz w:val="24"/>
+        </w:rPr>
+        <w:t xml:space="preserve">make time for reading fantasy novels and painting miniatures. </w:t>
+      </w:r>
+      <w:r>
+        <w:rPr>
+          <w:sz w:val="24"/>
+        </w:rPr>
+        <w:t xml:space="preserve">He is determined to make fun user-friendly websites and </w:t>
+      </w:r>
+      <w:r>
+        <w:rPr>
+          <w:sz w:val="24"/>
+        </w:rPr>
+        <w:t xml:space="preserve">programs, </w:t>
+      </w:r>
+      <w:r>
+        <w:rPr>
+          <w:sz w:val="24"/>
+        </w:rPr>
+        <w:t xml:space="preserve">making interaction intuitive and </w:t>
+      </w:r>
+      <w:r>
+        <w:rPr>
+          <w:sz w:val="24"/>
+        </w:rPr>
+        <w:t>interesting.</w:t>
+      </w:r>
+    </w:p>
+    <w:p>
+      <w:pPr>
+        <w:rPr>
+          <w:sz w:val="24"/>
+        </w:rPr>
+      </w:pPr>
+    </w:p>
+    <w:p>
+      <w:pPr>
+        <w:rPr>
+          <w:sz w:val="24"/>
+        </w:rPr>
+      </w:pPr>
+      <w:r>
+        <w:rPr>
+          <w:sz w:val="24"/>
+        </w:rPr>
+        <w:t xml:space="preserve">Micah </w:t>
+      </w:r>
+      <w:proofErr w:type="spellStart"/>
+      <w:r>
+        <w:rPr>
+          <w:sz w:val="24"/>
+        </w:rPr>
+        <w:t>Berbleschpe</w:t>
+      </w:r>
+      <w:proofErr w:type="spellEnd"/>
+      <w:r>
+        <w:rPr>
+          <w:sz w:val="24"/>
+        </w:rPr>
+        <w:t xml:space="preserve"> </w:t>
+      </w:r>
+      <w:r>
+        <w:rPr>
+          <w:sz w:val="24"/>
+        </w:rPr>
+        <w:t xml:space="preserve">is a </w:t>
+      </w:r>
+      <w:r>
+        <w:rPr>
+          <w:sz w:val="24"/>
+        </w:rPr>
+        <w:t xml:space="preserve">feral and vicious coder. He first got into Python thinking it would involve fighting oversized snakes, and instead took to the coding language faster than English. </w:t>
+      </w:r>
+      <w:r>
+        <w:rPr>
+          <w:sz w:val="24"/>
+        </w:rPr>
+        <w:t xml:space="preserve">His fevered grunts and growls from over his </w:t>
+      </w:r>
+      <w:r>
+        <w:rPr>
+          <w:sz w:val="24"/>
+        </w:rPr>
+        <w:t>keyboard have made</w:t>
+      </w:r>
+      <w:r>
+        <w:rPr>
+          <w:sz w:val="24"/>
+        </w:rPr>
+        <w:t xml:space="preserve"> him a frig</w:t>
+      </w:r>
+      <w:r>
+        <w:rPr>
+          <w:sz w:val="24"/>
+        </w:rPr>
+        <w:t>hteningly productive member of the team</w:t>
+      </w:r>
+      <w:r>
+        <w:rPr>
+          <w:sz w:val="24"/>
+        </w:rPr>
+        <w:t>. He was last seen with a lot of copper wiring under his arm, but his current whereabouts are unknown.</w:t>
+      </w:r>
+      <w:r>
+        <w:rPr>
+          <w:sz w:val="24"/>
+        </w:rPr>
+        <w:t xml:space="preserve"> </w:t>
+      </w:r>
+    </w:p>
+    <w:p>
+      <w:pPr>
+        <w:rPr>
+          <w:sz w:val="24"/>
+        </w:rPr>
+      </w:pPr>
+    </w:p>
+    <w:p>
+      <w:pPr>
+        <w:rPr>
+          <w:sz w:val="24"/>
+        </w:rPr>
+      </w:pPr>
+      <w:r>
+        <w:rPr>
+          <w:sz w:val="24"/>
+        </w:rPr>
+        <w:t xml:space="preserve">Mikhail Gorbachev is the former leader of the Soviet Union. </w:t>
+      </w:r>
+      <w:r>
+        <w:rPr>
+          <w:sz w:val="24"/>
+        </w:rPr>
+        <w:t>He had worked under multiple hats, including First Party Secretary of the Stavropol Regional Committee and G</w:t>
+      </w:r>
+      <w:r>
+        <w:rPr>
+          <w:sz w:val="24"/>
+        </w:rPr>
+        <w:t>eneral Secretary of state. His extensive experience</w:t>
+      </w:r>
+      <w:r>
+        <w:rPr>
+          <w:sz w:val="24"/>
+        </w:rPr>
+        <w:t xml:space="preserve"> and hardworking attitude</w:t>
+      </w:r>
+      <w:r>
+        <w:rPr>
+          <w:sz w:val="24"/>
+        </w:rPr>
+        <w:t xml:space="preserve"> </w:t>
+      </w:r>
+      <w:r>
+        <w:rPr>
+          <w:sz w:val="24"/>
+        </w:rPr>
+        <w:t xml:space="preserve">makes him the </w:t>
+      </w:r>
+      <w:r>
+        <w:rPr>
+          <w:sz w:val="24"/>
+        </w:rPr>
+        <w:t xml:space="preserve">ideal front end web designer. </w:t>
+      </w:r>
+      <w:r>
+        <w:rPr>
+          <w:sz w:val="24"/>
+        </w:rPr>
+        <w:t xml:space="preserve">His focus </w:t>
+      </w:r>
+      <w:r>
+        <w:rPr>
+          <w:sz w:val="24"/>
+        </w:rPr>
+        <w:t xml:space="preserve">on efficiency and usability is contagious, and he keeps the whole team productive and effective. </w:t>
+      </w:r>
+      <w:r>
+        <w:rPr>
+          <w:sz w:val="24"/>
+        </w:rPr>
+        <w:t>Where would we be without him?</w:t>
       </w:r>
       <w:bookmarkStart w:id="0" w:name="_GoBack"/>
       <w:bookmarkEnd w:id="0"/>

</xml_diff>